<commit_message>
Comments and renaming of MathematicOperations (to UnitConverter)
</commit_message>
<xml_diff>
--- a/Klassen.docx
+++ b/Klassen.docx
@@ -1,10 +1,10 @@
 
 <file path=word/document.xml><?xml version="1.0" encoding="utf-8"?>
-<w:document xmlns:wpc="http://schemas.microsoft.com/office/word/2010/wordprocessingCanvas" xmlns:cx="http://schemas.microsoft.com/office/drawing/2014/chartex" xmlns:cx1="http://schemas.microsoft.com/office/drawing/2015/9/8/chartex" xmlns:mc="http://schemas.openxmlformats.org/markup-compatibility/2006" xmlns:o="urn:schemas-microsoft-com:office:office" xmlns:r="http://schemas.openxmlformats.org/officeDocument/2006/relationships" xmlns:m="http://schemas.openxmlformats.org/officeDocument/2006/math" xmlns:v="urn:schemas-microsoft-com:vml" xmlns:wp14="http://schemas.microsoft.com/office/word/2010/wordprocessingDrawing" xmlns:wp="http://schemas.openxmlformats.org/drawingml/2006/wordprocessingDrawing" xmlns:w10="urn:schemas-microsoft-com:office:word" xmlns:w="http://schemas.openxmlformats.org/wordprocessingml/2006/main" xmlns:w14="http://schemas.microsoft.com/office/word/2010/wordml" xmlns:w15="http://schemas.microsoft.com/office/word/2012/wordml" xmlns:w16se="http://schemas.microsoft.com/office/word/2015/wordml/symex" xmlns:wpg="http://schemas.microsoft.com/office/word/2010/wordprocessingGroup" xmlns:wpi="http://schemas.microsoft.com/office/word/2010/wordprocessingInk" xmlns:wne="http://schemas.microsoft.com/office/word/2006/wordml" xmlns:wps="http://schemas.microsoft.com/office/word/2010/wordprocessingShape" mc:Ignorable="w14 w15 w16se wp14">
+<w:document xmlns:wpc="http://schemas.microsoft.com/office/word/2010/wordprocessingCanvas" xmlns:cx="http://schemas.microsoft.com/office/drawing/2014/chartex" xmlns:cx1="http://schemas.microsoft.com/office/drawing/2015/9/8/chartex" xmlns:cx2="http://schemas.microsoft.com/office/drawing/2015/10/21/chartex" xmlns:cx3="http://schemas.microsoft.com/office/drawing/2016/5/9/chartex" xmlns:cx4="http://schemas.microsoft.com/office/drawing/2016/5/10/chartex" xmlns:cx5="http://schemas.microsoft.com/office/drawing/2016/5/11/chartex" xmlns:cx6="http://schemas.microsoft.com/office/drawing/2016/5/12/chartex" xmlns:cx7="http://schemas.microsoft.com/office/drawing/2016/5/13/chartex" xmlns:cx8="http://schemas.microsoft.com/office/drawing/2016/5/14/chartex" xmlns:mc="http://schemas.openxmlformats.org/markup-compatibility/2006" xmlns:aink="http://schemas.microsoft.com/office/drawing/2016/ink" xmlns:am3d="http://schemas.microsoft.com/office/drawing/2017/model3d" xmlns:o="urn:schemas-microsoft-com:office:office" xmlns:r="http://schemas.openxmlformats.org/officeDocument/2006/relationships" xmlns:m="http://schemas.openxmlformats.org/officeDocument/2006/math" xmlns:v="urn:schemas-microsoft-com:vml" xmlns:wp14="http://schemas.microsoft.com/office/word/2010/wordprocessingDrawing" xmlns:wp="http://schemas.openxmlformats.org/drawingml/2006/wordprocessingDrawing" xmlns:w10="urn:schemas-microsoft-com:office:word" xmlns:w="http://schemas.openxmlformats.org/wordprocessingml/2006/main" xmlns:w14="http://schemas.microsoft.com/office/word/2010/wordml" xmlns:w15="http://schemas.microsoft.com/office/word/2012/wordml" xmlns:w16cid="http://schemas.microsoft.com/office/word/2016/wordml/cid" xmlns:w16se="http://schemas.microsoft.com/office/word/2015/wordml/symex" xmlns:wpg="http://schemas.microsoft.com/office/word/2010/wordprocessingGroup" xmlns:wpi="http://schemas.microsoft.com/office/word/2010/wordprocessingInk" xmlns:wne="http://schemas.microsoft.com/office/word/2006/wordml" xmlns:wps="http://schemas.microsoft.com/office/word/2010/wordprocessingShape" mc:Ignorable="w14 w15 w16se w16cid wp14">
   <w:body>
     <w:tbl>
       <w:tblPr>
-        <w:tblStyle w:val="PlainTable1"/>
+        <w:tblStyle w:val="EinfacheTabelle1"/>
         <w:tblW w:w="0" w:type="auto"/>
         <w:tblLook w:val="04A0" w:firstRow="1" w:lastRow="0" w:firstColumn="1" w:lastColumn="0" w:noHBand="0" w:noVBand="1"/>
       </w:tblPr>
@@ -785,8 +785,6 @@
               <w:spacing w:line="276" w:lineRule="auto"/>
               <w:cnfStyle w:val="000000100000" w:firstRow="0" w:lastRow="0" w:firstColumn="0" w:lastColumn="0" w:oddVBand="0" w:evenVBand="0" w:oddHBand="1" w:evenHBand="0" w:firstRowFirstColumn="0" w:firstRowLastColumn="0" w:lastRowFirstColumn="0" w:lastRowLastColumn="0"/>
             </w:pPr>
-            <w:bookmarkStart w:id="0" w:name="_GoBack"/>
-            <w:bookmarkEnd w:id="0"/>
           </w:p>
         </w:tc>
       </w:tr>
@@ -964,9 +962,31 @@
               <w:rPr>
                 <w:b w:val="0"/>
               </w:rPr>
+              <w:t>UnitConverter</w:t>
+            </w:r>
+            <w:proofErr w:type="spellEnd"/>
+            <w:r>
+              <w:rPr>
+                <w:b w:val="0"/>
+              </w:rPr>
+              <w:t xml:space="preserve"> (früher: </w:t>
+            </w:r>
+            <w:proofErr w:type="spellStart"/>
+            <w:r>
+              <w:rPr>
+                <w:b w:val="0"/>
+              </w:rPr>
               <w:t>MathematicOperations</w:t>
             </w:r>
             <w:proofErr w:type="spellEnd"/>
+            <w:r>
+              <w:rPr>
+                <w:b w:val="0"/>
+              </w:rPr>
+              <w:t>)</w:t>
+            </w:r>
+            <w:bookmarkStart w:id="0" w:name="_GoBack"/>
+            <w:bookmarkEnd w:id="0"/>
           </w:p>
         </w:tc>
         <w:tc>
@@ -1428,7 +1448,7 @@
 </file>
 
 <file path=word/styles.xml><?xml version="1.0" encoding="utf-8"?>
-<w:styles xmlns:mc="http://schemas.openxmlformats.org/markup-compatibility/2006" xmlns:r="http://schemas.openxmlformats.org/officeDocument/2006/relationships" xmlns:w="http://schemas.openxmlformats.org/wordprocessingml/2006/main" xmlns:w14="http://schemas.microsoft.com/office/word/2010/wordml" xmlns:w15="http://schemas.microsoft.com/office/word/2012/wordml" xmlns:w16se="http://schemas.microsoft.com/office/word/2015/wordml/symex" mc:Ignorable="w14 w15 w16se">
+<w:styles xmlns:mc="http://schemas.openxmlformats.org/markup-compatibility/2006" xmlns:r="http://schemas.openxmlformats.org/officeDocument/2006/relationships" xmlns:w="http://schemas.openxmlformats.org/wordprocessingml/2006/main" xmlns:w14="http://schemas.microsoft.com/office/word/2010/wordml" xmlns:w15="http://schemas.microsoft.com/office/word/2012/wordml" xmlns:w16cid="http://schemas.microsoft.com/office/word/2016/wordml/cid" xmlns:w16se="http://schemas.microsoft.com/office/word/2015/wordml/symex" mc:Ignorable="w14 w15 w16se w16cid">
   <w:docDefaults>
     <w:rPrDefault>
       <w:rPr>
@@ -1444,7 +1464,7 @@
       </w:pPr>
     </w:pPrDefault>
   </w:docDefaults>
-  <w:latentStyles w:defLockedState="0" w:defUIPriority="99" w:defSemiHidden="0" w:defUnhideWhenUsed="0" w:defQFormat="0" w:count="371">
+  <w:latentStyles w:defLockedState="0" w:defUIPriority="99" w:defSemiHidden="0" w:defUnhideWhenUsed="0" w:defQFormat="0" w:count="376">
     <w:lsdException w:name="Normal" w:uiPriority="0" w:qFormat="1"/>
     <w:lsdException w:name="heading 1" w:uiPriority="9" w:qFormat="1"/>
     <w:lsdException w:name="heading 2" w:semiHidden="1" w:uiPriority="9" w:unhideWhenUsed="1" w:qFormat="1"/>
@@ -1550,7 +1570,6 @@
     <w:lsdException w:name="HTML Sample" w:semiHidden="1" w:unhideWhenUsed="1"/>
     <w:lsdException w:name="HTML Typewriter" w:semiHidden="1" w:unhideWhenUsed="1"/>
     <w:lsdException w:name="HTML Variable" w:semiHidden="1" w:unhideWhenUsed="1"/>
-    <w:lsdException w:name="Normal Table" w:semiHidden="1" w:unhideWhenUsed="1"/>
     <w:lsdException w:name="annotation subject" w:semiHidden="1" w:unhideWhenUsed="1"/>
     <w:lsdException w:name="No List" w:semiHidden="1" w:unhideWhenUsed="1"/>
     <w:lsdException w:name="Outline List 1" w:semiHidden="1" w:unhideWhenUsed="1"/>
@@ -1593,11 +1612,8 @@
     <w:lsdException w:name="Table Contemporary" w:semiHidden="1" w:unhideWhenUsed="1"/>
     <w:lsdException w:name="Table Elegant" w:semiHidden="1" w:unhideWhenUsed="1"/>
     <w:lsdException w:name="Table Professional" w:semiHidden="1" w:unhideWhenUsed="1"/>
-    <w:lsdException w:name="Table Subtle 1" w:semiHidden="1" w:unhideWhenUsed="1"/>
     <w:lsdException w:name="Table Subtle 2" w:semiHidden="1" w:unhideWhenUsed="1"/>
     <w:lsdException w:name="Table Web 1" w:semiHidden="1" w:unhideWhenUsed="1"/>
-    <w:lsdException w:name="Table Web 2" w:semiHidden="1" w:unhideWhenUsed="1"/>
-    <w:lsdException w:name="Table Web 3" w:semiHidden="1" w:unhideWhenUsed="1"/>
     <w:lsdException w:name="Balloon Text" w:semiHidden="1" w:unhideWhenUsed="1"/>
     <w:lsdException w:name="Table Grid" w:uiPriority="39"/>
     <w:lsdException w:name="Table Theme" w:semiHidden="1" w:unhideWhenUsed="1"/>
@@ -1816,18 +1832,23 @@
     <w:lsdException w:name="List Table 5 Dark Accent 6" w:uiPriority="50"/>
     <w:lsdException w:name="List Table 6 Colorful Accent 6" w:uiPriority="51"/>
     <w:lsdException w:name="List Table 7 Colorful Accent 6" w:uiPriority="52"/>
+    <w:lsdException w:name="Mention" w:semiHidden="1" w:unhideWhenUsed="1"/>
+    <w:lsdException w:name="Smart Hyperlink" w:semiHidden="1" w:unhideWhenUsed="1"/>
+    <w:lsdException w:name="Hashtag" w:semiHidden="1" w:unhideWhenUsed="1"/>
+    <w:lsdException w:name="Unresolved Mention" w:semiHidden="1" w:unhideWhenUsed="1"/>
+    <w:lsdException w:name="Smart Link" w:semiHidden="1" w:unhideWhenUsed="1"/>
   </w:latentStyles>
-  <w:style w:type="paragraph" w:default="1" w:styleId="Normal">
+  <w:style w:type="paragraph" w:default="1" w:styleId="Standard">
     <w:name w:val="Normal"/>
     <w:qFormat/>
   </w:style>
-  <w:style w:type="character" w:default="1" w:styleId="DefaultParagraphFont">
+  <w:style w:type="character" w:default="1" w:styleId="Absatz-Standardschriftart">
     <w:name w:val="Default Paragraph Font"/>
     <w:uiPriority w:val="1"/>
     <w:semiHidden/>
     <w:unhideWhenUsed/>
   </w:style>
-  <w:style w:type="table" w:default="1" w:styleId="TableNormal">
+  <w:style w:type="table" w:default="1" w:styleId="NormaleTabelle">
     <w:name w:val="Normal Table"/>
     <w:uiPriority w:val="99"/>
     <w:semiHidden/>
@@ -1842,15 +1863,15 @@
       </w:tblCellMar>
     </w:tblPr>
   </w:style>
-  <w:style w:type="numbering" w:default="1" w:styleId="NoList">
+  <w:style w:type="numbering" w:default="1" w:styleId="KeineListe">
     <w:name w:val="No List"/>
     <w:uiPriority w:val="99"/>
     <w:semiHidden/>
     <w:unhideWhenUsed/>
   </w:style>
-  <w:style w:type="table" w:styleId="TableGrid">
+  <w:style w:type="table" w:styleId="Tabellenraster">
     <w:name w:val="Table Grid"/>
-    <w:basedOn w:val="TableNormal"/>
+    <w:basedOn w:val="NormaleTabelle"/>
     <w:uiPriority w:val="39"/>
     <w:rsid w:val="007602F6"/>
     <w:pPr>
@@ -1867,9 +1888,9 @@
       </w:tblBorders>
     </w:tblPr>
   </w:style>
-  <w:style w:type="table" w:styleId="PlainTable5">
+  <w:style w:type="table" w:styleId="EinfacheTabelle5">
     <w:name w:val="Plain Table 5"/>
-    <w:basedOn w:val="TableNormal"/>
+    <w:basedOn w:val="NormaleTabelle"/>
     <w:uiPriority w:val="45"/>
     <w:rsid w:val="00747073"/>
     <w:pPr>
@@ -1987,9 +2008,9 @@
       </w:tcPr>
     </w:tblStylePr>
   </w:style>
-  <w:style w:type="table" w:styleId="PlainTable1">
+  <w:style w:type="table" w:styleId="EinfacheTabelle1">
     <w:name w:val="Plain Table 1"/>
-    <w:basedOn w:val="TableNormal"/>
+    <w:basedOn w:val="NormaleTabelle"/>
     <w:uiPriority w:val="41"/>
     <w:rsid w:val="00747073"/>
     <w:pPr>

</xml_diff>